<commit_message>
Update Definition of Technical and Functional Scope.docx
</commit_message>
<xml_diff>
--- a/Definition of Technical and Functional Scope.docx
+++ b/Definition of Technical and Functional Scope.docx
@@ -867,7 +867,27 @@
           <w:szCs w:val="24"/>
           <w:lang w:val="fr-FR"/>
         </w:rPr>
-        <w:t xml:space="preserve">Reduction of customer support </w:t>
+        <w:t xml:space="preserve">Reduction of </w:t>
+      </w:r>
+      <w:proofErr w:type="spellStart"/>
+      <w:r>
+        <w:rPr>
+          <w:rFonts w:ascii="Arial" w:hAnsi="Arial" w:cs="Arial"/>
+          <w:sz w:val="24"/>
+          <w:szCs w:val="24"/>
+          <w:lang w:val="fr-FR"/>
+        </w:rPr>
+        <w:t>customer</w:t>
+      </w:r>
+      <w:proofErr w:type="spellEnd"/>
+      <w:r>
+        <w:rPr>
+          <w:rFonts w:ascii="Arial" w:hAnsi="Arial" w:cs="Arial"/>
+          <w:sz w:val="24"/>
+          <w:szCs w:val="24"/>
+          <w:lang w:val="fr-FR"/>
+        </w:rPr>
+        <w:t xml:space="preserve"> support </w:t>
       </w:r>
       <w:proofErr w:type="spellStart"/>
       <w:r>
@@ -2721,8 +2741,11 @@
       <w:r>
         <w:rPr>
           <w:rFonts w:ascii="Arial" w:hAnsi="Arial" w:cs="Arial"/>
+          <w:b/>
+          <w:bCs/>
           <w:i/>
           <w:iCs/>
+          <w:color w:val="EE0000"/>
           <w:sz w:val="24"/>
           <w:szCs w:val="24"/>
           <w:lang w:val="fr-FR"/>
@@ -2733,8 +2756,11 @@
       <w:r>
         <w:rPr>
           <w:rFonts w:ascii="Arial" w:hAnsi="Arial" w:cs="Arial"/>
+          <w:b/>
+          <w:bCs/>
           <w:i/>
           <w:iCs/>
+          <w:color w:val="EE0000"/>
           <w:sz w:val="24"/>
           <w:szCs w:val="24"/>
           <w:lang w:val="fr-FR"/>
@@ -2745,8 +2771,11 @@
       <w:r>
         <w:rPr>
           <w:rFonts w:ascii="Arial" w:hAnsi="Arial" w:cs="Arial"/>
+          <w:b/>
+          <w:bCs/>
           <w:i/>
           <w:iCs/>
+          <w:color w:val="EE0000"/>
           <w:sz w:val="24"/>
           <w:szCs w:val="24"/>
           <w:lang w:val="fr-FR"/>
@@ -2757,8 +2786,11 @@
       <w:r>
         <w:rPr>
           <w:rFonts w:ascii="Arial" w:hAnsi="Arial" w:cs="Arial"/>
+          <w:b/>
+          <w:bCs/>
           <w:i/>
           <w:iCs/>
+          <w:color w:val="EE0000"/>
           <w:sz w:val="24"/>
           <w:szCs w:val="24"/>
           <w:lang w:val="fr-FR"/>
@@ -2766,6 +2798,50 @@
         <w:t>one???</w:t>
       </w:r>
       <w:proofErr w:type="gramEnd"/>
+      <w:r>
+        <w:rPr>
+          <w:rFonts w:ascii="Arial" w:hAnsi="Arial" w:cs="Arial"/>
+          <w:b/>
+          <w:bCs/>
+          <w:i/>
+          <w:iCs/>
+          <w:color w:val="EE0000"/>
+          <w:sz w:val="24"/>
+          <w:szCs w:val="24"/>
+          <w:lang w:val="fr-FR"/>
+        </w:rPr>
+        <w:t xml:space="preserve"> And how </w:t>
+      </w:r>
+      <w:proofErr w:type="spellStart"/>
+      <w:r>
+        <w:rPr>
+          <w:rFonts w:ascii="Arial" w:hAnsi="Arial" w:cs="Arial"/>
+          <w:b/>
+          <w:bCs/>
+          <w:i/>
+          <w:iCs/>
+          <w:color w:val="EE0000"/>
+          <w:sz w:val="24"/>
+          <w:szCs w:val="24"/>
+          <w:lang w:val="fr-FR"/>
+        </w:rPr>
+        <w:t>many</w:t>
+      </w:r>
+      <w:proofErr w:type="spellEnd"/>
+      <w:r>
+        <w:rPr>
+          <w:rFonts w:ascii="Arial" w:hAnsi="Arial" w:cs="Arial"/>
+          <w:b/>
+          <w:bCs/>
+          <w:i/>
+          <w:iCs/>
+          <w:color w:val="EE0000"/>
+          <w:sz w:val="24"/>
+          <w:szCs w:val="24"/>
+          <w:lang w:val="fr-FR"/>
+        </w:rPr>
+        <w:t> ??</w:t>
+      </w:r>
     </w:p>
     <w:p>
       <w:pPr>
@@ -2907,6 +2983,45 @@
         </w:rPr>
         <w:t xml:space="preserve"> (SKU or ID).</w:t>
       </w:r>
+      <w:r>
+        <w:rPr>
+          <w:rFonts w:ascii="Arial" w:hAnsi="Arial" w:cs="Arial"/>
+          <w:sz w:val="24"/>
+          <w:szCs w:val="24"/>
+          <w:lang w:val="fr-FR"/>
+        </w:rPr>
+        <w:t xml:space="preserve"> </w:t>
+      </w:r>
+      <w:r>
+        <w:rPr>
+          <w:rFonts w:ascii="Arial" w:hAnsi="Arial" w:cs="Arial"/>
+          <w:b/>
+          <w:bCs/>
+          <w:i/>
+          <w:iCs/>
+          <w:color w:val="EE0000"/>
+          <w:sz w:val="24"/>
+          <w:szCs w:val="24"/>
+          <w:lang w:val="fr-FR"/>
+        </w:rPr>
+        <w:t xml:space="preserve">SKU </w:t>
+      </w:r>
+      <w:proofErr w:type="spellStart"/>
+      <w:r>
+        <w:rPr>
+          <w:rFonts w:ascii="Arial" w:hAnsi="Arial" w:cs="Arial"/>
+          <w:b/>
+          <w:bCs/>
+          <w:i/>
+          <w:iCs/>
+          <w:color w:val="EE0000"/>
+          <w:sz w:val="24"/>
+          <w:szCs w:val="24"/>
+          <w:lang w:val="fr-FR"/>
+        </w:rPr>
+        <w:t>available</w:t>
+      </w:r>
+      <w:proofErr w:type="spellEnd"/>
     </w:p>
     <w:p>
       <w:pPr>
@@ -3115,6 +3230,15 @@
         <w:t>date?</w:t>
       </w:r>
       <w:proofErr w:type="gramEnd"/>
+      <w:r>
+        <w:rPr>
+          <w:rFonts w:ascii="Arial" w:hAnsi="Arial" w:cs="Arial"/>
+          <w:sz w:val="24"/>
+          <w:szCs w:val="24"/>
+          <w:lang w:val="fr-FR"/>
+        </w:rPr>
+        <w:t xml:space="preserve"> </w:t>
+      </w:r>
     </w:p>
     <w:p>
       <w:pPr>
@@ -3241,6 +3365,27 @@
         <w:t>?</w:t>
       </w:r>
       <w:proofErr w:type="gramEnd"/>
+      <w:r>
+        <w:rPr>
+          <w:rFonts w:ascii="Arial" w:hAnsi="Arial" w:cs="Arial"/>
+          <w:sz w:val="24"/>
+          <w:szCs w:val="24"/>
+          <w:lang w:val="fr-FR"/>
+        </w:rPr>
+        <w:t xml:space="preserve"> </w:t>
+      </w:r>
+    </w:p>
+    <w:p>
+      <w:pPr>
+        <w:spacing w:line="360" w:lineRule="auto"/>
+        <w:jc w:val="both"/>
+        <w:rPr>
+          <w:rFonts w:ascii="Arial" w:hAnsi="Arial" w:cs="Arial"/>
+          <w:sz w:val="24"/>
+          <w:szCs w:val="24"/>
+          <w:lang w:val="fr-FR"/>
+        </w:rPr>
+      </w:pPr>
     </w:p>
     <w:p>
       <w:pPr>
@@ -4138,7 +4283,6 @@
           <w:szCs w:val="24"/>
           <w:lang w:val="fr-FR"/>
         </w:rPr>
-        <w:lastRenderedPageBreak/>
         <w:t xml:space="preserve">Data </w:t>
       </w:r>
       <w:proofErr w:type="spellStart"/>
@@ -5960,6 +6104,7 @@
           <w:szCs w:val="24"/>
           <w:lang w:val="fr-FR"/>
         </w:rPr>
+        <w:lastRenderedPageBreak/>
         <w:t>Capacity</w:t>
       </w:r>
       <w:proofErr w:type="spellEnd"/>
@@ -6055,7 +6200,6 @@
           <w:szCs w:val="24"/>
           <w:lang w:val="fr-FR"/>
         </w:rPr>
-        <w:lastRenderedPageBreak/>
         <w:t xml:space="preserve">4.5 Architecture and </w:t>
       </w:r>
       <w:proofErr w:type="spellStart"/>
@@ -6252,16 +6396,7 @@
           <w:szCs w:val="24"/>
           <w:lang w:val="fr-FR"/>
         </w:rPr>
-        <w:t xml:space="preserve">Two main options are </w:t>
-      </w:r>
-      <w:r>
-        <w:rPr>
-          <w:rFonts w:ascii="Arial" w:hAnsi="Arial" w:cs="Arial"/>
-          <w:sz w:val="24"/>
-          <w:szCs w:val="24"/>
-          <w:lang w:val="fr-FR"/>
-        </w:rPr>
-        <w:t>possible :</w:t>
+        <w:t>Two main options are possible :</w:t>
       </w:r>
     </w:p>
     <w:p>
@@ -8215,7 +8350,6 @@
           <w:sz w:val="32"/>
           <w:szCs w:val="32"/>
         </w:rPr>
-        <w:lastRenderedPageBreak/>
         <w:t>NB:</w:t>
       </w:r>
       <w:proofErr w:type="gramEnd"/>
@@ -13587,6 +13721,7 @@
   <w:style w:type="character" w:default="1" w:styleId="Policepardfaut">
     <w:name w:val="Default Paragraph Font"/>
     <w:uiPriority w:val="1"/>
+    <w:semiHidden/>
     <w:unhideWhenUsed/>
   </w:style>
   <w:style w:type="table" w:default="1" w:styleId="TableauNormal">

</xml_diff>